<commit_message>
added the ids next to the names
</commit_message>
<xml_diff>
--- a/PROJECT_DOCUMENTATION_KB.docx
+++ b/PROJECT_DOCUMENTATION_KB.docx
@@ -29,7 +29,24 @@
           <w:bCs/>
           <w:lang w:val="en-US"/>
         </w:rPr>
-        <w:t>Date:</w:t>
+        <w:t>Date</w:t>
+      </w:r>
+      <w:r>
+        <w:rPr>
+          <w:rFonts w:hint="default"/>
+          <w:b/>
+          <w:bCs/>
+          <w:lang w:val="en-US"/>
+        </w:rPr>
+        <w:t xml:space="preserve"> of submition</w:t>
+      </w:r>
+      <w:r>
+        <w:rPr>
+          <w:b/>
+          <w:bCs/>
+          <w:lang w:val="en-US"/>
+        </w:rPr>
+        <w:t>:</w:t>
       </w:r>
       <w:r>
         <w:rPr>
@@ -81,7 +98,7 @@
         <w:rPr>
           <w:lang w:val="en-US"/>
         </w:rPr>
-        <w:t xml:space="preserve"> [Dr. Sameh / Eng. Nada</w:t>
+        <w:t xml:space="preserve"> Dr. Sameh / Eng. Nada</w:t>
       </w:r>
     </w:p>
     <w:p>
@@ -129,12 +146,23 @@
         <w:keepLines w:val="0"/>
         <w:widowControl/>
         <w:suppressLineNumbers w:val="0"/>
-      </w:pPr>
-      <w:r>
-        <w:rPr>
+        <w:rPr>
+          <w:rFonts w:hint="default"/>
           <w:lang w:val="en-US"/>
         </w:rPr>
+      </w:pPr>
+      <w:r>
+        <w:rPr>
+          <w:lang w:val="en-US"/>
+        </w:rPr>
         <w:t>Nadeem Diaa 231000</w:t>
+      </w:r>
+      <w:r>
+        <w:rPr>
+          <w:rFonts w:hint="default"/>
+          <w:lang w:val="en-US"/>
+        </w:rPr>
+        <w:t>857</w:t>
       </w:r>
     </w:p>
     <w:p>
@@ -144,12 +172,23 @@
         <w:keepLines w:val="0"/>
         <w:widowControl/>
         <w:suppressLineNumbers w:val="0"/>
-      </w:pPr>
-      <w:r>
-        <w:rPr>
+        <w:rPr>
+          <w:rFonts w:hint="default"/>
           <w:lang w:val="en-US"/>
         </w:rPr>
+      </w:pPr>
+      <w:r>
+        <w:rPr>
+          <w:lang w:val="en-US"/>
+        </w:rPr>
         <w:t>Ahmed Fahmy 231000</w:t>
+      </w:r>
+      <w:r>
+        <w:rPr>
+          <w:rFonts w:hint="default"/>
+          <w:lang w:val="en-US"/>
+        </w:rPr>
+        <w:t>587</w:t>
       </w:r>
     </w:p>
     <w:p>
@@ -159,12 +198,23 @@
         <w:keepLines w:val="0"/>
         <w:widowControl/>
         <w:suppressLineNumbers w:val="0"/>
-      </w:pPr>
-      <w:r>
-        <w:rPr>
+        <w:rPr>
+          <w:rFonts w:hint="default"/>
           <w:lang w:val="en-US"/>
         </w:rPr>
+      </w:pPr>
+      <w:r>
+        <w:rPr>
+          <w:lang w:val="en-US"/>
+        </w:rPr>
         <w:t>Ahmed Shalaby 231000</w:t>
+      </w:r>
+      <w:r>
+        <w:rPr>
+          <w:rFonts w:hint="default"/>
+          <w:lang w:val="en-US"/>
+        </w:rPr>
+        <w:t>514</w:t>
       </w:r>
     </w:p>
     <w:p>
@@ -174,13 +224,26 @@
         <w:keepLines w:val="0"/>
         <w:widowControl/>
         <w:suppressLineNumbers w:val="0"/>
-      </w:pPr>
-      <w:r>
-        <w:rPr>
+        <w:rPr>
+          <w:rFonts w:hint="default"/>
           <w:lang w:val="en-US"/>
         </w:rPr>
+      </w:pPr>
+      <w:r>
+        <w:rPr>
+          <w:lang w:val="en-US"/>
+        </w:rPr>
         <w:t>Yassin Mashhour 231000</w:t>
       </w:r>
+      <w:r>
+        <w:rPr>
+          <w:rFonts w:hint="default"/>
+          <w:lang w:val="en-US"/>
+        </w:rPr>
+        <w:t>604</w:t>
+      </w:r>
+      <w:bookmarkStart w:id="20" w:name="_GoBack"/>
+      <w:bookmarkEnd w:id="20"/>
     </w:p>
     <w:p>
       <w:r>
@@ -1717,8 +1780,6 @@
       </w:r>
       <w:bookmarkEnd w:id="18"/>
       <w:bookmarkStart w:id="19" w:name="conclusion"/>
-      <w:bookmarkStart w:id="20" w:name="_GoBack"/>
-      <w:bookmarkEnd w:id="20"/>
     </w:p>
     <w:bookmarkEnd w:id="0"/>
     <w:bookmarkEnd w:id="19"/>
@@ -1893,11 +1954,11 @@
     <w:lsdException w:unhideWhenUsed="0" w:uiPriority="0" w:semiHidden="0" w:name="header"/>
     <w:lsdException w:unhideWhenUsed="0" w:uiPriority="0" w:semiHidden="0" w:name="footer"/>
     <w:lsdException w:unhideWhenUsed="0" w:uiPriority="0" w:semiHidden="0" w:name="index heading"/>
-    <w:lsdException w:unhideWhenUsed="0" w:uiPriority="0" w:semiHidden="0" w:name="caption"/>
+    <w:lsdException w:qFormat="1" w:unhideWhenUsed="0" w:uiPriority="0" w:semiHidden="0" w:name="caption"/>
     <w:lsdException w:unhideWhenUsed="0" w:uiPriority="0" w:semiHidden="0" w:name="table of figures"/>
     <w:lsdException w:unhideWhenUsed="0" w:uiPriority="0" w:semiHidden="0" w:name="envelope address"/>
     <w:lsdException w:unhideWhenUsed="0" w:uiPriority="0" w:semiHidden="0" w:name="envelope return"/>
-    <w:lsdException w:unhideWhenUsed="0" w:uiPriority="0" w:semiHidden="0" w:name="footnote reference"/>
+    <w:lsdException w:qFormat="1" w:unhideWhenUsed="0" w:uiPriority="0" w:semiHidden="0" w:name="footnote reference"/>
     <w:lsdException w:unhideWhenUsed="0" w:uiPriority="0" w:semiHidden="0" w:name="annotation reference"/>
     <w:lsdException w:unhideWhenUsed="0" w:uiPriority="0" w:semiHidden="0" w:name="line number"/>
     <w:lsdException w:unhideWhenUsed="0" w:uiPriority="0" w:semiHidden="0" w:name="page number"/>
@@ -1944,7 +2005,7 @@
     <w:lsdException w:unhideWhenUsed="0" w:uiPriority="0" w:semiHidden="0" w:name="Body Text Indent 2"/>
     <w:lsdException w:unhideWhenUsed="0" w:uiPriority="0" w:semiHidden="0" w:name="Body Text Indent 3"/>
     <w:lsdException w:qFormat="1" w:uiPriority="9" w:semiHidden="0" w:name="Block Text"/>
-    <w:lsdException w:unhideWhenUsed="0" w:uiPriority="0" w:semiHidden="0" w:name="Hyperlink"/>
+    <w:lsdException w:qFormat="1" w:unhideWhenUsed="0" w:uiPriority="0" w:semiHidden="0" w:name="Hyperlink"/>
     <w:lsdException w:unhideWhenUsed="0" w:uiPriority="0" w:semiHidden="0" w:name="FollowedHyperlink"/>
     <w:lsdException w:unhideWhenUsed="0" w:uiPriority="0" w:semiHidden="0" w:name="Strong"/>
     <w:lsdException w:unhideWhenUsed="0" w:uiPriority="0" w:semiHidden="0" w:name="Emphasis"/>
@@ -2400,6 +2461,7 @@
     <w:name w:val="caption"/>
     <w:basedOn w:val="1"/>
     <w:next w:val="1"/>
+    <w:qFormat/>
     <w:uiPriority w:val="0"/>
     <w:pPr>
       <w:spacing w:before="0" w:after="120"/>
@@ -2429,6 +2491,7 @@
   <w:style w:type="character" w:styleId="17">
     <w:name w:val="footnote reference"/>
     <w:basedOn w:val="18"/>
+    <w:qFormat/>
     <w:uiPriority w:val="0"/>
     <w:rPr>
       <w:vertAlign w:val="superscript"/>
@@ -2450,6 +2513,7 @@
   <w:style w:type="character" w:styleId="20">
     <w:name w:val="Hyperlink"/>
     <w:basedOn w:val="18"/>
+    <w:qFormat/>
     <w:uiPriority w:val="0"/>
     <w:rPr>
       <w:color w:val="4F81BD" w:themeColor="accent1"/>
@@ -2598,6 +2662,7 @@
     <w:name w:val="Definition Term"/>
     <w:basedOn w:val="1"/>
     <w:next w:val="31"/>
+    <w:qFormat/>
     <w:uiPriority w:val="0"/>
     <w:pPr>
       <w:keepNext/>
@@ -2624,6 +2689,7 @@
   <w:style w:type="paragraph" w:customStyle="1" w:styleId="33">
     <w:name w:val="Image Caption"/>
     <w:basedOn w:val="15"/>
+    <w:qFormat/>
     <w:uiPriority w:val="0"/>
   </w:style>
   <w:style w:type="paragraph" w:customStyle="1" w:styleId="34">
@@ -2709,6 +2775,7 @@
   <w:style w:type="character" w:customStyle="1" w:styleId="43">
     <w:name w:val="BaseNTok"/>
     <w:basedOn w:val="36"/>
+    <w:qFormat/>
     <w:uiPriority w:val="0"/>
     <w:rPr>
       <w:color w:val="40A070"/>

</xml_diff>